<commit_message>
Force Merge with ADODB
</commit_message>
<xml_diff>
--- a/_workFolder/!План совершенстования ГраФиС.docx
+++ b/_workFolder/!План совершенстования ГраФиС.docx
@@ -1,6 +1,6 @@
 
 <file path=word/document.xml><?xml version="1.0" encoding="utf-8"?>
-<w:document xmlns:wpc="http://schemas.microsoft.com/office/word/2010/wordprocessingCanvas" xmlns:mc="http://schemas.openxmlformats.org/markup-compatibility/2006" xmlns:o="urn:schemas-microsoft-com:office:office" xmlns:r="http://schemas.openxmlformats.org/officeDocument/2006/relationships" xmlns:m="http://schemas.openxmlformats.org/officeDocument/2006/math" xmlns:v="urn:schemas-microsoft-com:vml" xmlns:wp14="http://schemas.microsoft.com/office/word/2010/wordprocessingDrawing" xmlns:wp="http://schemas.openxmlformats.org/drawingml/2006/wordprocessingDrawing" xmlns:w10="urn:schemas-microsoft-com:office:word" xmlns:w="http://schemas.openxmlformats.org/wordprocessingml/2006/main" xmlns:w14="http://schemas.microsoft.com/office/word/2010/wordml" xmlns:w15="http://schemas.microsoft.com/office/word/2012/wordml" xmlns:wpg="http://schemas.microsoft.com/office/word/2010/wordprocessingGroup" xmlns:wpi="http://schemas.microsoft.com/office/word/2010/wordprocessingInk" xmlns:wne="http://schemas.microsoft.com/office/word/2006/wordml" xmlns:wps="http://schemas.microsoft.com/office/word/2010/wordprocessingShape" mc:Ignorable="w14 w15 wp14">
+<w:document xmlns:wpc="http://schemas.microsoft.com/office/word/2010/wordprocessingCanvas" xmlns:cx="http://schemas.microsoft.com/office/drawing/2014/chartex" xmlns:cx1="http://schemas.microsoft.com/office/drawing/2015/9/8/chartex" xmlns:cx2="http://schemas.microsoft.com/office/drawing/2015/10/21/chartex" xmlns:cx3="http://schemas.microsoft.com/office/drawing/2016/5/9/chartex" xmlns:cx4="http://schemas.microsoft.com/office/drawing/2016/5/10/chartex" xmlns:cx5="http://schemas.microsoft.com/office/drawing/2016/5/11/chartex" xmlns:cx6="http://schemas.microsoft.com/office/drawing/2016/5/12/chartex" xmlns:cx7="http://schemas.microsoft.com/office/drawing/2016/5/13/chartex" xmlns:cx8="http://schemas.microsoft.com/office/drawing/2016/5/14/chartex" xmlns:mc="http://schemas.openxmlformats.org/markup-compatibility/2006" xmlns:aink="http://schemas.microsoft.com/office/drawing/2016/ink" xmlns:am3d="http://schemas.microsoft.com/office/drawing/2017/model3d" xmlns:o="urn:schemas-microsoft-com:office:office" xmlns:r="http://schemas.openxmlformats.org/officeDocument/2006/relationships" xmlns:m="http://schemas.openxmlformats.org/officeDocument/2006/math" xmlns:v="urn:schemas-microsoft-com:vml" xmlns:wp14="http://schemas.microsoft.com/office/word/2010/wordprocessingDrawing" xmlns:wp="http://schemas.openxmlformats.org/drawingml/2006/wordprocessingDrawing" xmlns:w10="urn:schemas-microsoft-com:office:word" xmlns:w="http://schemas.openxmlformats.org/wordprocessingml/2006/main" xmlns:w14="http://schemas.microsoft.com/office/word/2010/wordml" xmlns:w15="http://schemas.microsoft.com/office/word/2012/wordml" xmlns:w16cid="http://schemas.microsoft.com/office/word/2016/wordml/cid" xmlns:w16se="http://schemas.microsoft.com/office/word/2015/wordml/symex" xmlns:wpg="http://schemas.microsoft.com/office/word/2010/wordprocessingGroup" xmlns:wpi="http://schemas.microsoft.com/office/word/2010/wordprocessingInk" xmlns:wne="http://schemas.microsoft.com/office/word/2006/wordml" xmlns:wps="http://schemas.microsoft.com/office/word/2010/wordprocessingShape" mc:Ignorable="w14 w15 w16se w16cid wp14">
   <w:body>
     <w:p>
       <w:pPr>
@@ -68,27 +68,13 @@
         <w:rPr>
           <w:highlight w:val="red"/>
         </w:rPr>
-        <w:t xml:space="preserve">- Поправить алгоритм прогнозирования площади </w:t>
-      </w:r>
-      <w:proofErr w:type="gramStart"/>
+        <w:t>- Поправить алгоритм прогнозирования площади пожара;</w:t>
+      </w:r>
       <w:r>
         <w:rPr>
           <w:highlight w:val="red"/>
         </w:rPr>
-        <w:t>пожара;</w:t>
-      </w:r>
-      <w:r>
-        <w:rPr>
-          <w:highlight w:val="red"/>
-        </w:rPr>
-        <w:t>!!!</w:t>
-      </w:r>
-      <w:proofErr w:type="gramEnd"/>
-      <w:r>
-        <w:rPr>
-          <w:highlight w:val="red"/>
-        </w:rPr>
-        <w:t xml:space="preserve"> Важно и тяжело!!!</w:t>
+        <w:t>!!! Важно и тяжело!!!</w:t>
       </w:r>
     </w:p>
     <w:p>
@@ -132,15 +118,7 @@
     </w:p>
     <w:p>
       <w:r>
-        <w:t xml:space="preserve">- реализовать возможность формирования состава </w:t>
-      </w:r>
-      <w:proofErr w:type="spellStart"/>
-      <w:r>
-        <w:t>СиС</w:t>
-      </w:r>
-      <w:proofErr w:type="spellEnd"/>
-      <w:r>
-        <w:t xml:space="preserve"> гарнизона для создания трафарета;</w:t>
+        <w:t>- реализовать возможность формирования состава СиС гарнизона для создания трафарета;</w:t>
       </w:r>
     </w:p>
     <w:p>
@@ -168,14 +146,7 @@
         <w:rPr>
           <w:highlight w:val="green"/>
         </w:rPr>
-        <w:t xml:space="preserve"> (расход через сечение</w:t>
-      </w:r>
-      <w:proofErr w:type="gramStart"/>
-      <w:r>
-        <w:rPr>
-          <w:highlight w:val="green"/>
-        </w:rPr>
-        <w:t>,</w:t>
+        <w:t xml:space="preserve"> (расход через сечение,</w:t>
       </w:r>
       <w:r>
         <w:rPr>
@@ -189,7 +160,6 @@
         </w:rPr>
         <w:t>;</w:t>
       </w:r>
-      <w:proofErr w:type="gramEnd"/>
     </w:p>
     <w:p>
       <w:r>
@@ -328,21 +298,7 @@
         <w:rPr>
           <w:highlight w:val="green"/>
         </w:rPr>
-        <w:t xml:space="preserve">- сделать процедуру присвоения опций показа скрытия настроек для групп фигур (позывные, подразделения) и </w:t>
-      </w:r>
-      <w:proofErr w:type="spellStart"/>
-      <w:r>
-        <w:rPr>
-          <w:highlight w:val="green"/>
-        </w:rPr>
-        <w:t>пр</w:t>
-      </w:r>
-      <w:proofErr w:type="spellEnd"/>
-      <w:r>
-        <w:rPr>
-          <w:highlight w:val="green"/>
-        </w:rPr>
-        <w:t>…</w:t>
+        <w:t>- сделать процедуру присвоения опций показа скрытия настроек для групп фигур (позывные, подразделения) и пр…</w:t>
       </w:r>
       <w:r>
         <w:rPr>
@@ -443,7 +399,6 @@
         </w:rPr>
         <w:t xml:space="preserve">внешний </w:t>
       </w:r>
-      <w:proofErr w:type="spellStart"/>
       <w:r>
         <w:rPr>
           <w:highlight w:val="green"/>
@@ -454,14 +409,7 @@
         <w:rPr>
           <w:highlight w:val="green"/>
         </w:rPr>
-        <w:t>итель</w:t>
-      </w:r>
-      <w:proofErr w:type="spellEnd"/>
-      <w:r>
-        <w:rPr>
-          <w:highlight w:val="green"/>
-        </w:rPr>
-        <w:t xml:space="preserve"> в гидравлический расчет</w:t>
+        <w:t>итель в гидравлический расчет</w:t>
       </w:r>
       <w:r>
         <w:rPr>
@@ -598,41 +546,13 @@
         <w:rPr>
           <w:highlight w:val="red"/>
         </w:rPr>
-        <w:t xml:space="preserve">проверить корректность данных для ручных водяных стволов </w:t>
-      </w:r>
-      <w:proofErr w:type="spellStart"/>
+        <w:t>проверить корректность данных для ручных водяных стволов по-умолчанию Б-3,5/35; А19-7/31; А25-10/21.</w:t>
+      </w:r>
       <w:r>
         <w:rPr>
           <w:highlight w:val="red"/>
         </w:rPr>
-        <w:t>по-умолчанию</w:t>
-      </w:r>
-      <w:proofErr w:type="spellEnd"/>
-      <w:r>
-        <w:rPr>
-          <w:highlight w:val="red"/>
-        </w:rPr>
-        <w:t xml:space="preserve"> Б-3,5/35; А19-7/31; А25-10/21.</w:t>
-      </w:r>
-      <w:r>
-        <w:rPr>
-          <w:highlight w:val="red"/>
-        </w:rPr>
-        <w:t xml:space="preserve"> Написано в справочнике РТП у </w:t>
-      </w:r>
-      <w:proofErr w:type="spellStart"/>
-      <w:r>
-        <w:rPr>
-          <w:highlight w:val="red"/>
-        </w:rPr>
-        <w:t>Теребнева</w:t>
-      </w:r>
-      <w:proofErr w:type="spellEnd"/>
-      <w:r>
-        <w:rPr>
-          <w:highlight w:val="red"/>
-        </w:rPr>
-        <w:t xml:space="preserve"> 2004.</w:t>
+        <w:t xml:space="preserve"> Написано в справочнике РТП у Теребнева 2004.</w:t>
       </w:r>
       <w:r>
         <w:t xml:space="preserve"> </w:t>
@@ -685,40 +605,346 @@
         <w:rPr>
           <w:color w:val="FF0000"/>
         </w:rPr>
-        <w:t xml:space="preserve">уже не </w:t>
-      </w:r>
-      <w:proofErr w:type="gramStart"/>
+        <w:t>уже не помню что это…</w:t>
+      </w:r>
+    </w:p>
+    <w:p>
+      <w:r>
+        <w:rPr>
+          <w:highlight w:val="green"/>
+        </w:rPr>
+        <w:t>- сделать списки подразделений для всех фигур изменяемыми!</w:t>
+      </w:r>
+      <w:r>
+        <w:rPr>
+          <w:highlight w:val="green"/>
+        </w:rPr>
+        <w:t xml:space="preserve"> Нужно еще раз проверить!</w:t>
+      </w:r>
+    </w:p>
+    <w:p>
+      <w:r>
+        <w:t>- добавить учет масштаба для фигур свища и мостиков.</w:t>
+      </w:r>
+    </w:p>
+    <w:p>
+      <w:r>
+        <w:t>-</w:t>
+      </w:r>
+      <w:r>
+        <w:t xml:space="preserve"> сделать отдельно расчет боевого расчета и общего количества личного состава на пожаре.</w:t>
+      </w:r>
+    </w:p>
+    <w:p>
+      <w:r>
+        <w:rPr>
+          <w:highlight w:val="green"/>
+        </w:rPr>
+        <w:t>- довести до ума график совмещенный!!! – не все</w:t>
+      </w:r>
+      <w:r>
+        <w:rPr>
+          <w:highlight w:val="green"/>
+        </w:rPr>
+        <w:t xml:space="preserve"> шрифты! При изменении на геогр</w:t>
+      </w:r>
+      <w:r>
+        <w:rPr>
+          <w:highlight w:val="green"/>
+        </w:rPr>
+        <w:t>афическое время, последние значения показываются вместе с датой.</w:t>
+      </w:r>
+    </w:p>
+    <w:p>
+      <w:r>
+        <w:t xml:space="preserve">- добавить свойство </w:t>
+      </w:r>
+      <w:r>
+        <w:rPr>
+          <w:lang w:val="en-US"/>
+        </w:rPr>
+        <w:t>ID</w:t>
+      </w:r>
+      <w:r>
+        <w:t xml:space="preserve"> для фигур;</w:t>
+      </w:r>
+      <w:r>
+        <w:t xml:space="preserve"> </w:t>
+      </w:r>
       <w:r>
         <w:rPr>
           <w:color w:val="FF0000"/>
         </w:rPr>
-        <w:t>помню</w:t>
-      </w:r>
-      <w:proofErr w:type="gramEnd"/>
+        <w:t>Для идентификации одних и тех же объектов расположенных на разных листах.</w:t>
+      </w:r>
+    </w:p>
+    <w:p>
+      <w:r>
+        <w:t>- переделать фигуры ПТВ с использованием стрелок и линий;</w:t>
+      </w:r>
+      <w:r>
+        <w:t xml:space="preserve"> </w:t>
+      </w:r>
       <w:r>
         <w:rPr>
           <w:color w:val="FF0000"/>
         </w:rPr>
-        <w:t xml:space="preserve"> что это…</w:t>
-      </w:r>
-    </w:p>
-    <w:p>
-      <w:r>
-        <w:rPr>
-          <w:highlight w:val="green"/>
-        </w:rPr>
-        <w:t>- сделать списки подразделений для всех фигур изменяемыми!</w:t>
-      </w:r>
-      <w:r>
-        <w:rPr>
-          <w:highlight w:val="green"/>
-        </w:rPr>
-        <w:t xml:space="preserve"> Нужно еще раз проверить!</w:t>
-      </w:r>
-    </w:p>
-    <w:p>
-      <w:r>
-        <w:t>- добавить учет масштаба для фигур свища и мостиков.</w:t>
+        <w:t>спорно</w:t>
+      </w:r>
+      <w:r>
+        <w:rPr>
+          <w:color w:val="FF0000"/>
+        </w:rPr>
+        <w:t xml:space="preserve"> – не получится, т.к. прозрачные линии накладываются друг на друга и выглядит это</w:t>
+      </w:r>
+      <w:r>
+        <w:rPr>
+          <w:color w:val="FF0000"/>
+        </w:rPr>
+        <w:t xml:space="preserve"> </w:t>
+      </w:r>
+      <w:r>
+        <w:rPr>
+          <w:color w:val="FF0000"/>
+        </w:rPr>
+        <w:t>убого.</w:t>
+      </w:r>
+    </w:p>
+    <w:p>
+      <w:r>
+        <w:t xml:space="preserve">- сделать функцию вставки СиС согласно программы написанной в таблице </w:t>
+      </w:r>
+      <w:r>
+        <w:rPr>
+          <w:lang w:val="en-US"/>
+        </w:rPr>
+        <w:t>Excel</w:t>
+      </w:r>
+      <w:r>
+        <w:t>;</w:t>
+      </w:r>
+    </w:p>
+    <w:p>
+      <w:r>
+        <w:t xml:space="preserve">- вставить </w:t>
+      </w:r>
+      <w:r>
+        <w:rPr>
+          <w:lang w:val="en-US"/>
+        </w:rPr>
+        <w:t>Undoscope</w:t>
+      </w:r>
+      <w:r>
+        <w:t>, для основных макросов!</w:t>
+      </w:r>
+      <w:r>
+        <w:t>?</w:t>
+      </w:r>
+    </w:p>
+    <w:p>
+      <w:r>
+        <w:t xml:space="preserve">- </w:t>
+      </w:r>
+      <w:r>
+        <w:t xml:space="preserve">Сделать версию для </w:t>
+      </w:r>
+      <w:r>
+        <w:rPr>
+          <w:lang w:val="en-US"/>
+        </w:rPr>
+        <w:t>Visio</w:t>
+      </w:r>
+      <w:r>
+        <w:t xml:space="preserve"> 2010</w:t>
+      </w:r>
+      <w:r>
+        <w:t>;</w:t>
+      </w:r>
+    </w:p>
+    <w:p>
+      <w:r>
+        <w:t xml:space="preserve">- подготовить переход на </w:t>
+      </w:r>
+      <w:r>
+        <w:rPr>
+          <w:lang w:val="en-US"/>
+        </w:rPr>
+        <w:t>Visio</w:t>
+      </w:r>
+      <w:r>
+        <w:t xml:space="preserve"> 2013;</w:t>
+      </w:r>
+    </w:p>
+    <w:p>
+      <w:r>
+        <w:rPr>
+          <w:highlight w:val="green"/>
+        </w:rPr>
+        <w:t xml:space="preserve">- </w:t>
+      </w:r>
+      <w:r>
+        <w:rPr>
+          <w:highlight w:val="green"/>
+        </w:rPr>
+        <w:t>Добавить таймер!</w:t>
+      </w:r>
+    </w:p>
+    <w:p>
+      <w:r>
+        <w:rPr>
+          <w:highlight w:val="green"/>
+        </w:rPr>
+        <w:t>- Добавить все формулы для ДРОП в МУЛЬТИДР</w:t>
+      </w:r>
+      <w:r>
+        <w:rPr>
+          <w:highlight w:val="green"/>
+        </w:rPr>
+        <w:t>ОП</w:t>
+      </w:r>
+      <w:r>
+        <w:rPr>
+          <w:highlight w:val="green"/>
+        </w:rPr>
+        <w:t>… не требуется!</w:t>
+      </w:r>
+    </w:p>
+    <w:p>
+      <w:r>
+        <w:rPr>
+          <w:highlight w:val="green"/>
+        </w:rPr>
+        <w:t>- Добавить автоматический показ окна свойств при открытии документов!</w:t>
+      </w:r>
+    </w:p>
+    <w:p>
+      <w:r>
+        <w:rPr>
+          <w:highlight w:val="green"/>
+        </w:rPr>
+        <w:t>- Добавить кнопку расчет тактических возможностей для АЦ при наличии рукавов и пр.</w:t>
+      </w:r>
+    </w:p>
+    <w:p>
+      <w:r>
+        <w:t>- Сделать связывающие линии для связанных фигур – линии не видны и не печатаются (по-умолчанию).</w:t>
+      </w:r>
+    </w:p>
+    <w:p>
+      <w:r>
+        <w:t>- Добавить фигуры должностных лиц!!!</w:t>
+      </w:r>
+    </w:p>
+    <w:p>
+      <w:r>
+        <w:t xml:space="preserve">- Научится использовать корректно списки </w:t>
+      </w:r>
+      <w:r>
+        <w:rPr>
+          <w:lang w:val="en-US"/>
+        </w:rPr>
+        <w:t>Exell</w:t>
+      </w:r>
+    </w:p>
+    <w:p>
+      <w:r>
+        <w:t xml:space="preserve">- </w:t>
+      </w:r>
+      <w:r>
+        <w:rPr>
+          <w:highlight w:val="green"/>
+        </w:rPr>
+        <w:t>сделать отдельное окно, для учета техники на пожаре</w:t>
+      </w:r>
+      <w:r>
+        <w:t>, УТП и распоряжений (согласно приложениям к пр. 157).</w:t>
+      </w:r>
+    </w:p>
+    <w:p>
+      <w:r>
+        <w:t>- сделать отметку о том, что фигура – маневренная. Например добавить в подп</w:t>
+      </w:r>
+      <w:r>
+        <w:t>и</w:t>
+      </w:r>
+      <w:r>
+        <w:t>сь</w:t>
+      </w:r>
+      <w:r>
+        <w:t>;</w:t>
+      </w:r>
+    </w:p>
+    <w:p>
+      <w:r>
+        <w:rPr>
+          <w:highlight w:val="yellow"/>
+        </w:rPr>
+        <w:t>- Добавить в подписи принадлежность к участку тушения пожара</w:t>
+      </w:r>
+      <w:r>
+        <w:rPr>
+          <w:highlight w:val="yellow"/>
+        </w:rPr>
+        <w:t xml:space="preserve"> [№]</w:t>
+      </w:r>
+      <w:r>
+        <w:rPr>
+          <w:highlight w:val="yellow"/>
+        </w:rPr>
+        <w:t>;</w:t>
+      </w:r>
+    </w:p>
+    <w:p>
+      <w:r>
+        <w:rPr>
+          <w:highlight w:val="green"/>
+        </w:rPr>
+        <w:t>- Добавить кнопку магистральной линии;</w:t>
+      </w:r>
+    </w:p>
+    <w:p>
+      <w:r>
+        <w:rPr>
+          <w:highlight w:val="red"/>
+        </w:rPr>
+        <w:t>- Добавить кнопку напорно-всасывающего рукава;</w:t>
+      </w:r>
+    </w:p>
+    <w:p>
+      <w:r>
+        <w:rPr>
+          <w:highlight w:val="green"/>
+        </w:rPr>
+        <w:t xml:space="preserve">- Колонка при вбрасывании меняет значения формул в </w:t>
+      </w:r>
+      <w:r>
+        <w:rPr>
+          <w:highlight w:val="green"/>
+          <w:lang w:val="en-US"/>
+        </w:rPr>
+        <w:t>Scratch</w:t>
+      </w:r>
+      <w:r>
+        <w:rPr>
+          <w:highlight w:val="green"/>
+        </w:rPr>
+        <w:t>!!! – нужно разобраться!!!</w:t>
+      </w:r>
+    </w:p>
+    <w:p>
+      <w:r>
+        <w:rPr>
+          <w:highlight w:val="green"/>
+        </w:rPr>
+        <w:t>- Сделать разделение потока  в патрубках колонки, в случае, если подключено два рукава.</w:t>
+      </w:r>
+    </w:p>
+    <w:p>
+      <w:r>
+        <w:rPr>
+          <w:highlight w:val="yellow"/>
+        </w:rPr>
+        <w:t>- Добавить для всех фигур свойство УТП – это нужно для идентификации при составлении списка УТП/СТП!</w:t>
       </w:r>
     </w:p>
     <w:p>
@@ -726,410 +952,53 @@
         <w:t>-</w:t>
       </w:r>
       <w:r>
-        <w:t xml:space="preserve"> сделать отдельно расчет боевого расчета и общего количества личного состава на пожаре.</w:t>
-      </w:r>
-    </w:p>
-    <w:p>
-      <w:r>
-        <w:rPr>
-          <w:highlight w:val="green"/>
-        </w:rPr>
-        <w:t>- довести до ума график совмещенный!!! – не все</w:t>
-      </w:r>
-      <w:r>
-        <w:rPr>
-          <w:highlight w:val="green"/>
-        </w:rPr>
-        <w:t xml:space="preserve"> шрифты! При изменении на геогр</w:t>
-      </w:r>
-      <w:r>
-        <w:rPr>
-          <w:highlight w:val="green"/>
-        </w:rPr>
-        <w:t>афическое время, последние значения показываются вместе с датой.</w:t>
-      </w:r>
-    </w:p>
-    <w:p>
-      <w:r>
-        <w:t xml:space="preserve">- добавить свойство </w:t>
-      </w:r>
-      <w:r>
-        <w:rPr>
-          <w:lang w:val="en-US"/>
-        </w:rPr>
-        <w:t>ID</w:t>
-      </w:r>
-      <w:r>
-        <w:t xml:space="preserve"> для фигур;</w:t>
-      </w:r>
-      <w:r>
         <w:t xml:space="preserve"> </w:t>
       </w:r>
       <w:r>
-        <w:rPr>
-          <w:color w:val="FF0000"/>
-        </w:rPr>
-        <w:t>Для идентификации одних и тех же объектов расположенных на разных листах.</w:t>
-      </w:r>
-    </w:p>
-    <w:p>
-      <w:r>
-        <w:t>- переделать фигуры ПТВ с использованием стрелок и линий;</w:t>
-      </w:r>
-      <w:r>
-        <w:t xml:space="preserve"> </w:t>
-      </w:r>
-      <w:r>
-        <w:rPr>
-          <w:color w:val="FF0000"/>
-        </w:rPr>
-        <w:t>спорно</w:t>
-      </w:r>
-      <w:r>
-        <w:rPr>
-          <w:color w:val="FF0000"/>
-        </w:rPr>
-        <w:t xml:space="preserve"> – не получится, т.к. прозрачные линии накладываются друг на друга и выглядит это</w:t>
-      </w:r>
-      <w:r>
-        <w:rPr>
-          <w:color w:val="FF0000"/>
-        </w:rPr>
-        <w:t xml:space="preserve"> </w:t>
-      </w:r>
-      <w:r>
-        <w:rPr>
-          <w:color w:val="FF0000"/>
-        </w:rPr>
-        <w:t>убого.</w:t>
-      </w:r>
-    </w:p>
-    <w:p>
-      <w:r>
-        <w:t xml:space="preserve">- сделать функцию вставки </w:t>
-      </w:r>
-      <w:proofErr w:type="spellStart"/>
-      <w:r>
-        <w:t>СиС</w:t>
-      </w:r>
-      <w:proofErr w:type="spellEnd"/>
-      <w:r>
-        <w:t xml:space="preserve"> согласно программы написанной в таблице </w:t>
-      </w:r>
-      <w:r>
-        <w:rPr>
-          <w:lang w:val="en-US"/>
-        </w:rPr>
-        <w:t>Excel</w:t>
-      </w:r>
-      <w:r>
-        <w:t>;</w:t>
-      </w:r>
-    </w:p>
-    <w:p>
-      <w:r>
-        <w:t xml:space="preserve">- вставить </w:t>
-      </w:r>
-      <w:proofErr w:type="spellStart"/>
-      <w:r>
-        <w:rPr>
-          <w:lang w:val="en-US"/>
-        </w:rPr>
-        <w:t>Undoscope</w:t>
-      </w:r>
-      <w:proofErr w:type="spellEnd"/>
-      <w:r>
-        <w:t>, для основных макросов!</w:t>
-      </w:r>
-      <w:r>
-        <w:t>?</w:t>
-      </w:r>
-    </w:p>
-    <w:p>
-      <w:r>
+        <w:t>Добавить фигуру «Задача» - приклеивается к объектам, учитывается всегда только последнее.</w:t>
+      </w:r>
+    </w:p>
+    <w:p>
+      <w:r>
+        <w:rPr>
+          <w:highlight w:val="yellow"/>
+        </w:rPr>
+        <w:t xml:space="preserve">- Учесть что свойство Маневр теперь используется через </w:t>
+      </w:r>
+      <w:r>
+        <w:rPr>
+          <w:highlight w:val="yellow"/>
+          <w:lang w:val="en-US"/>
+        </w:rPr>
+        <w:t>Action</w:t>
+      </w:r>
+      <w:r>
+        <w:rPr>
+          <w:highlight w:val="yellow"/>
+        </w:rPr>
+        <w:t>.</w:t>
+      </w:r>
+      <w:r>
+        <w:rPr>
+          <w:highlight w:val="yellow"/>
+          <w:lang w:val="en-US"/>
+        </w:rPr>
+        <w:t>MainManeure</w:t>
+      </w:r>
+    </w:p>
+    <w:p>
+      <w:r>
+        <w:rPr>
+          <w:highlight w:val="green"/>
+        </w:rPr>
         <w:t xml:space="preserve">- </w:t>
       </w:r>
       <w:r>
-        <w:t xml:space="preserve">Сделать версию для </w:t>
-      </w:r>
-      <w:r>
-        <w:rPr>
-          <w:lang w:val="en-US"/>
-        </w:rPr>
-        <w:t>Visio</w:t>
-      </w:r>
-      <w:r>
-        <w:t xml:space="preserve"> 2010</w:t>
-      </w:r>
-      <w:r>
-        <w:t>;</w:t>
-      </w:r>
-    </w:p>
-    <w:p>
-      <w:r>
-        <w:t xml:space="preserve">- подготовить переход на </w:t>
-      </w:r>
-      <w:r>
-        <w:rPr>
-          <w:lang w:val="en-US"/>
-        </w:rPr>
-        <w:t>Visio</w:t>
-      </w:r>
-      <w:r>
-        <w:t xml:space="preserve"> 2013;</w:t>
-      </w:r>
-    </w:p>
-    <w:p>
-      <w:r>
-        <w:rPr>
-          <w:highlight w:val="green"/>
-        </w:rPr>
-        <w:t xml:space="preserve">- </w:t>
-      </w:r>
-      <w:r>
-        <w:rPr>
-          <w:highlight w:val="green"/>
-        </w:rPr>
-        <w:t>Добавить таймер!</w:t>
-      </w:r>
-    </w:p>
-    <w:p>
-      <w:r>
-        <w:rPr>
-          <w:highlight w:val="green"/>
-        </w:rPr>
-        <w:t>- Добавить все формулы для ДРОП в МУЛЬТИДР</w:t>
-      </w:r>
-      <w:r>
-        <w:rPr>
-          <w:highlight w:val="green"/>
-        </w:rPr>
-        <w:t>ОП</w:t>
-      </w:r>
-      <w:r>
-        <w:rPr>
-          <w:highlight w:val="green"/>
-        </w:rPr>
-        <w:t>… не требуется!</w:t>
-      </w:r>
-    </w:p>
-    <w:p>
-      <w:r>
-        <w:rPr>
-          <w:highlight w:val="green"/>
-        </w:rPr>
-        <w:t>- Добавить автоматический показ окна свойств при открытии документов!</w:t>
-      </w:r>
-    </w:p>
-    <w:p>
-      <w:r>
-        <w:rPr>
-          <w:highlight w:val="green"/>
-        </w:rPr>
-        <w:t>- Добавить кнопку расчет тактических возможностей для АЦ при наличии рукавов и пр.</w:t>
-      </w:r>
-    </w:p>
-    <w:p>
-      <w:r>
-        <w:t>- Сделать связывающие линии для связанных фигур – линии не видны и не печатаются (</w:t>
-      </w:r>
-      <w:proofErr w:type="spellStart"/>
-      <w:r>
-        <w:t>по-умолчанию</w:t>
-      </w:r>
-      <w:proofErr w:type="spellEnd"/>
-      <w:r>
-        <w:t>).</w:t>
-      </w:r>
-    </w:p>
-    <w:p>
-      <w:r>
-        <w:t>- Добавить фигуры должностных лиц!!!</w:t>
-      </w:r>
-    </w:p>
-    <w:p>
-      <w:r>
-        <w:t xml:space="preserve">- Научится использовать корректно списки </w:t>
-      </w:r>
-      <w:proofErr w:type="spellStart"/>
-      <w:r>
-        <w:rPr>
-          <w:lang w:val="en-US"/>
-        </w:rPr>
-        <w:t>Exell</w:t>
-      </w:r>
-      <w:proofErr w:type="spellEnd"/>
-    </w:p>
-    <w:p>
-      <w:r>
-        <w:t xml:space="preserve">- </w:t>
-      </w:r>
-      <w:r>
-        <w:rPr>
-          <w:highlight w:val="green"/>
-        </w:rPr>
-        <w:t>сделать отдельное окно, для учета техники на пожаре</w:t>
-      </w:r>
-      <w:r>
-        <w:t>, УТП и распоряжений (согласно приложениям к пр. 157).</w:t>
-      </w:r>
-    </w:p>
-    <w:p>
-      <w:r>
-        <w:t>- сделать отметку о том, что фигура – маневренная. Например добавить в подп</w:t>
-      </w:r>
-      <w:r>
-        <w:t>и</w:t>
-      </w:r>
-      <w:r>
-        <w:t>сь</w:t>
-      </w:r>
-      <w:r>
-        <w:t>;</w:t>
-      </w:r>
-    </w:p>
-    <w:p>
-      <w:r>
-        <w:rPr>
-          <w:highlight w:val="yellow"/>
-        </w:rPr>
-        <w:t>- Добавить в подписи принадлежность к участку тушения пожара</w:t>
-      </w:r>
-      <w:r>
-        <w:rPr>
-          <w:highlight w:val="yellow"/>
-        </w:rPr>
-        <w:t xml:space="preserve"> [№]</w:t>
-      </w:r>
-      <w:r>
-        <w:rPr>
-          <w:highlight w:val="yellow"/>
-        </w:rPr>
-        <w:t>;</w:t>
-      </w:r>
-    </w:p>
-    <w:p>
-      <w:r>
-        <w:rPr>
-          <w:highlight w:val="green"/>
-        </w:rPr>
-        <w:t>- Добавить кнопку магистральной линии;</w:t>
-      </w:r>
-    </w:p>
-    <w:p>
-      <w:r>
-        <w:rPr>
-          <w:highlight w:val="red"/>
-        </w:rPr>
-        <w:t>- Добавить кнопку напорно-всасывающего рукава;</w:t>
-      </w:r>
-    </w:p>
-    <w:p>
-      <w:r>
-        <w:rPr>
-          <w:highlight w:val="green"/>
-        </w:rPr>
-        <w:t xml:space="preserve">- Колонка при вбрасывании меняет значения формул в </w:t>
-      </w:r>
-      <w:r>
-        <w:rPr>
-          <w:highlight w:val="green"/>
-          <w:lang w:val="en-US"/>
-        </w:rPr>
-        <w:t>Scratch</w:t>
-      </w:r>
-      <w:r>
-        <w:rPr>
-          <w:highlight w:val="green"/>
-        </w:rPr>
-        <w:t>!!! – нужно разобраться!!!</w:t>
-      </w:r>
-    </w:p>
-    <w:p>
-      <w:r>
-        <w:rPr>
-          <w:highlight w:val="green"/>
-        </w:rPr>
-        <w:t>- Сделать разделение потока  в патрубках колонки, в случае, если подключено два рукава.</w:t>
-      </w:r>
-    </w:p>
-    <w:p>
-      <w:r>
-        <w:rPr>
-          <w:highlight w:val="yellow"/>
-        </w:rPr>
-        <w:t>- Добавить для всех фигур свойство УТП – это нужно для идентификации при составлении списка УТП/СТП!</w:t>
-      </w:r>
-    </w:p>
-    <w:p>
-      <w:r>
-        <w:t>-</w:t>
-      </w:r>
-      <w:r>
-        <w:t xml:space="preserve"> </w:t>
-      </w:r>
-      <w:r>
-        <w:t>Добавить фигуру «Задача» - приклеивается к объектам, учитывается всегда только последнее.</w:t>
-      </w:r>
-    </w:p>
-    <w:p>
-      <w:r>
-        <w:rPr>
-          <w:highlight w:val="yellow"/>
-        </w:rPr>
-        <w:t xml:space="preserve">- </w:t>
-      </w:r>
-      <w:proofErr w:type="gramStart"/>
-      <w:r>
-        <w:rPr>
-          <w:highlight w:val="yellow"/>
-        </w:rPr>
-        <w:t>Учесть</w:t>
-      </w:r>
-      <w:proofErr w:type="gramEnd"/>
-      <w:r>
-        <w:rPr>
-          <w:highlight w:val="yellow"/>
-        </w:rPr>
-        <w:t xml:space="preserve"> что свойство Маневр теперь используется через </w:t>
-      </w:r>
-      <w:r>
-        <w:rPr>
-          <w:highlight w:val="yellow"/>
-          <w:lang w:val="en-US"/>
-        </w:rPr>
-        <w:t>Action</w:t>
-      </w:r>
-      <w:r>
-        <w:rPr>
-          <w:highlight w:val="yellow"/>
-        </w:rPr>
-        <w:t>.</w:t>
-      </w:r>
-      <w:proofErr w:type="spellStart"/>
-      <w:r>
-        <w:rPr>
-          <w:highlight w:val="yellow"/>
-          <w:lang w:val="en-US"/>
-        </w:rPr>
-        <w:t>MainManeure</w:t>
-      </w:r>
-      <w:proofErr w:type="spellEnd"/>
-    </w:p>
-    <w:p>
-      <w:r>
-        <w:rPr>
-          <w:highlight w:val="green"/>
-        </w:rPr>
-        <w:t xml:space="preserve">- </w:t>
-      </w:r>
-      <w:r>
         <w:rPr>
           <w:highlight w:val="green"/>
         </w:rPr>
         <w:t xml:space="preserve">Добавить процедуру общего применения </w:t>
       </w:r>
-      <w:proofErr w:type="spellStart"/>
       <w:r>
         <w:rPr>
           <w:highlight w:val="green"/>
@@ -1151,7 +1020,6 @@
         </w:rPr>
         <w:t>neure</w:t>
       </w:r>
-      <w:proofErr w:type="spellEnd"/>
       <w:r>
         <w:rPr>
           <w:highlight w:val="green"/>
@@ -1279,14 +1147,7 @@
         <w:rPr>
           <w:highlight w:val="green"/>
         </w:rPr>
-        <w:t xml:space="preserve"> ПЕРЕСТАЮТ РАСПОЗНАВАТЬСЯ СТЕНЫ ПРИ </w:t>
-      </w:r>
-      <w:proofErr w:type="spellStart"/>
-      <w:r>
-        <w:rPr>
-          <w:highlight w:val="green"/>
-        </w:rPr>
-        <w:t>НАЛИ</w:t>
+        <w:t xml:space="preserve"> ПЕРЕСТАЮТ РАСПОЗНАВАТЬСЯ СТЕНЫ ПРИ НАЛИ</w:t>
       </w:r>
       <w:r>
         <w:rPr>
@@ -1298,14 +1159,7 @@
         <w:rPr>
           <w:highlight w:val="green"/>
         </w:rPr>
-        <w:t>В</w:t>
-      </w:r>
-      <w:proofErr w:type="spellEnd"/>
-      <w:r>
-        <w:rPr>
-          <w:highlight w:val="green"/>
-        </w:rPr>
-        <w:t xml:space="preserve"> НИХ ДВЕРЕЙ (при построении площади пожара)</w:t>
+        <w:t>В НИХ ДВЕРЕЙ (при построении площади пожара)</w:t>
       </w:r>
     </w:p>
     <w:p>
@@ -1471,16 +1325,8 @@
         <w:rPr>
           <w:highlight w:val="green"/>
         </w:rPr>
-        <w:t xml:space="preserve">- сделать систему записи </w:t>
-      </w:r>
-      <w:proofErr w:type="spellStart"/>
-      <w:r>
-        <w:rPr>
-          <w:highlight w:val="green"/>
-        </w:rPr>
-        <w:t>багрепортов</w:t>
-      </w:r>
-      <w:proofErr w:type="spellEnd"/>
+        <w:t>- сделать систему записи багрепортов</w:t>
+      </w:r>
     </w:p>
     <w:p>
       <w:r>
@@ -1722,50 +1568,20 @@
     </w:p>
     <w:p>
       <w:r>
-        <w:t xml:space="preserve">- Сделать </w:t>
-      </w:r>
-      <w:proofErr w:type="spellStart"/>
-      <w:r>
-        <w:t>спецфункцию</w:t>
-      </w:r>
-      <w:proofErr w:type="spellEnd"/>
-      <w:r>
-        <w:t xml:space="preserve"> корректного изменения масштабов поэтажных планов;</w:t>
-      </w:r>
-    </w:p>
-    <w:p>
-      <w:r>
-        <w:t xml:space="preserve">- Сделать </w:t>
-      </w:r>
-      <w:proofErr w:type="spellStart"/>
-      <w:r>
-        <w:t>спецфункцию</w:t>
-      </w:r>
-      <w:proofErr w:type="spellEnd"/>
-      <w:r>
-        <w:t xml:space="preserve"> копирования страниц (создание новой отсечки);</w:t>
-      </w:r>
-    </w:p>
-    <w:p>
-      <w:r>
-        <w:rPr>
-          <w:highlight w:val="green"/>
-        </w:rPr>
-        <w:t xml:space="preserve">- Сделать трафарет учета </w:t>
-      </w:r>
-      <w:proofErr w:type="spellStart"/>
-      <w:r>
-        <w:rPr>
-          <w:highlight w:val="green"/>
-        </w:rPr>
-        <w:t>таймлайна</w:t>
-      </w:r>
-      <w:proofErr w:type="spellEnd"/>
-      <w:r>
-        <w:rPr>
-          <w:highlight w:val="green"/>
-        </w:rPr>
-        <w:t xml:space="preserve"> (текущее время, указываемое время);</w:t>
+        <w:t>- Сделать спецфункцию корректного изменения масштабов поэтажных планов;</w:t>
+      </w:r>
+    </w:p>
+    <w:p>
+      <w:r>
+        <w:t>- Сделать спецфункцию копирования страниц (создание новой отсечки);</w:t>
+      </w:r>
+    </w:p>
+    <w:p>
+      <w:r>
+        <w:rPr>
+          <w:highlight w:val="green"/>
+        </w:rPr>
+        <w:t>- Сделать трафарет учета таймлайна (текущее время, указываемое время);</w:t>
       </w:r>
     </w:p>
     <w:p>
@@ -1828,21 +1644,7 @@
         <w:rPr>
           <w:highlight w:val="green"/>
         </w:rPr>
-        <w:t xml:space="preserve"> в </w:t>
-      </w:r>
-      <w:proofErr w:type="spellStart"/>
-      <w:r>
-        <w:rPr>
-          <w:highlight w:val="green"/>
-        </w:rPr>
-        <w:t>проках</w:t>
-      </w:r>
-      <w:proofErr w:type="spellEnd"/>
-      <w:r>
-        <w:rPr>
-          <w:highlight w:val="green"/>
-        </w:rPr>
-        <w:t xml:space="preserve"> обращения фигур.</w:t>
+        <w:t xml:space="preserve"> в проках обращения фигур.</w:t>
       </w:r>
     </w:p>
     <w:p>
@@ -1928,7 +1730,6 @@
         </w:rPr>
         <w:t xml:space="preserve">- добавить значок диаметра через </w:t>
       </w:r>
-      <w:proofErr w:type="spellStart"/>
       <w:r>
         <w:rPr>
           <w:highlight w:val="green"/>
@@ -1943,7 +1744,6 @@
         </w:rPr>
         <w:t>char</w:t>
       </w:r>
-      <w:proofErr w:type="spellEnd"/>
       <w:r>
         <w:rPr>
           <w:highlight w:val="green"/>
@@ -2122,23 +1922,7 @@
     </w:p>
     <w:p>
       <w:r>
-        <w:t xml:space="preserve">- увеличить размер </w:t>
-      </w:r>
-      <w:proofErr w:type="spellStart"/>
-      <w:r>
-        <w:t>текстбоксов</w:t>
-      </w:r>
-      <w:proofErr w:type="spellEnd"/>
-      <w:r>
-        <w:t xml:space="preserve"> для </w:t>
-      </w:r>
-      <w:proofErr w:type="spellStart"/>
-      <w:r>
-        <w:t>таймлайна</w:t>
-      </w:r>
-      <w:proofErr w:type="spellEnd"/>
-      <w:r>
-        <w:t>.</w:t>
+        <w:t>- увеличить размер текстбоксов для таймлайна.</w:t>
       </w:r>
     </w:p>
     <w:p>
@@ -2148,15 +1932,7 @@
     </w:p>
     <w:p>
       <w:r>
-        <w:t xml:space="preserve">- в фигуре строки экспликации убрать </w:t>
-      </w:r>
-      <w:proofErr w:type="spellStart"/>
-      <w:r>
-        <w:t>марджин</w:t>
-      </w:r>
-      <w:proofErr w:type="spellEnd"/>
-      <w:r>
-        <w:t xml:space="preserve"> для номера помещения.</w:t>
+        <w:t>- в фигуре строки экспликации убрать марджин для номера помещения.</w:t>
       </w:r>
     </w:p>
     <w:p>
@@ -2633,21 +2409,7 @@
         <w:rPr>
           <w:highlight w:val="green"/>
         </w:rPr>
-        <w:t xml:space="preserve">16. Поправить расчет </w:t>
-      </w:r>
-      <w:proofErr w:type="spellStart"/>
-      <w:r>
-        <w:rPr>
-          <w:highlight w:val="green"/>
-        </w:rPr>
-        <w:t>самозабора</w:t>
-      </w:r>
-      <w:proofErr w:type="spellEnd"/>
-      <w:r>
-        <w:rPr>
-          <w:highlight w:val="green"/>
-        </w:rPr>
-        <w:t xml:space="preserve"> воды</w:t>
+        <w:t>16. Поправить расчет самозабора воды</w:t>
       </w:r>
     </w:p>
     <w:p>
@@ -2707,31 +2469,35 @@
         <w:rPr>
           <w:highlight w:val="green"/>
         </w:rPr>
-        <w:t xml:space="preserve">- составление схем расстановки </w:t>
-      </w:r>
-      <w:proofErr w:type="spellStart"/>
-      <w:r>
-        <w:rPr>
-          <w:highlight w:val="green"/>
-        </w:rPr>
-        <w:t>СиС</w:t>
-      </w:r>
-      <w:proofErr w:type="spellEnd"/>
-    </w:p>
-    <w:p>
-      <w:r>
-        <w:rPr>
-          <w:highlight w:val="green"/>
-        </w:rPr>
-        <w:t>- построение совмещенного</w:t>
+        <w:t>- составление схем расстановки СиС</w:t>
+      </w:r>
+    </w:p>
+    <w:p>
+      <w:r>
+        <w:rPr>
+          <w:highlight w:val="green"/>
+        </w:rPr>
+        <w:t>- построение совмещенного графика</w:t>
+      </w:r>
+    </w:p>
+    <w:p>
+      <w:r>
+        <w:t>19. Добавить в расчет НРС (из контекстного меню) учет автомобильного лафетного ствола.</w:t>
+      </w:r>
+    </w:p>
+    <w:p>
+      <w:r>
+        <w:t>20. Сделать настройку учета резервных звеньев.</w:t>
+      </w:r>
+    </w:p>
+    <w:p>
+      <w:r>
+        <w:t>21. Сделать фигуру «разрыва»</w:t>
       </w:r>
       <w:bookmarkStart w:id="0" w:name="_GoBack"/>
       <w:bookmarkEnd w:id="0"/>
       <w:r>
-        <w:rPr>
-          <w:highlight w:val="green"/>
-        </w:rPr>
-        <w:t xml:space="preserve"> графика</w:t>
+        <w:t xml:space="preserve"> рукавных линий.</w:t>
       </w:r>
     </w:p>
     <w:p/>
@@ -3054,15 +2820,7 @@
         <w:t xml:space="preserve"> </w:t>
       </w:r>
       <w:r>
-        <w:t xml:space="preserve">каждый из графиков может представлять данные из анализа ситуации на схеме расстановки </w:t>
-      </w:r>
-      <w:proofErr w:type="spellStart"/>
-      <w:r>
-        <w:t>СиС</w:t>
-      </w:r>
-      <w:proofErr w:type="spellEnd"/>
-      <w:r>
-        <w:t>;</w:t>
+        <w:t>каждый из графиков может представлять данные из анализа ситуации на схеме расстановки СиС;</w:t>
       </w:r>
     </w:p>
     <w:p>
@@ -3111,14 +2869,12 @@
       <w:r>
         <w:t>.</w:t>
       </w:r>
-      <w:proofErr w:type="spellStart"/>
       <w:r>
         <w:rPr>
           <w:lang w:val="en-US"/>
         </w:rPr>
         <w:t>vss</w:t>
       </w:r>
-      <w:proofErr w:type="spellEnd"/>
       <w:r>
         <w:t>»</w:t>
       </w:r>
@@ -3197,21 +2953,13 @@
       </w:r>
       <w:r>
         <w:lastRenderedPageBreak/>
-        <w:t>«Место»), в экспликации отображаются любые данные помещений (по умолчанию это Код, Имя помещения и его площадь). Пользователь по своему усмотрению может настроить внешний вид экспликации и данные которые в ней содержатся. Для этого необходимо открыть мастер «Экспликация» в режиме редактирования (Правый щелчок на мастере</w:t>
-      </w:r>
-      <w:proofErr w:type="gramStart"/>
-      <w:r>
-        <w:t>-</w:t>
+        <w:t>«Место»), в экспликации отображаются любые данные помещений (по умолчанию это Код, Имя помещения и его площадь). Пользователь по своему усмотрению может настроить внешний вид экспликации и данные которые в ней содержатся. Для этого необходимо открыть мастер «Экспликация» в режиме редактирования (Правый щелчок на мастере-</w:t>
       </w:r>
       <w:r>
         <w:t>&gt;</w:t>
       </w:r>
       <w:r>
-        <w:t>Изменить</w:t>
-      </w:r>
-      <w:proofErr w:type="gramEnd"/>
-      <w:r>
-        <w:t xml:space="preserve"> образец</w:t>
+        <w:t>Изменить образец</w:t>
       </w:r>
       <w:r>
         <w:t>-&gt;</w:t>
@@ -3298,21 +3046,7 @@
         <w:rPr>
           <w:highlight w:val="yellow"/>
         </w:rPr>
-        <w:t>5. Сделан дополнительный трафарет «Формы (управление) 2.vss» - копия трафарета «Формы (управление).</w:t>
-      </w:r>
-      <w:proofErr w:type="spellStart"/>
-      <w:r>
-        <w:rPr>
-          <w:highlight w:val="yellow"/>
-        </w:rPr>
-        <w:t>vss</w:t>
-      </w:r>
-      <w:proofErr w:type="spellEnd"/>
-      <w:r>
-        <w:rPr>
-          <w:highlight w:val="yellow"/>
-        </w:rPr>
-        <w:t>», но использующий другие библиотеки – один из них будет работать однозначно.</w:t>
+        <w:t>5. Сделан дополнительный трафарет «Формы (управление) 2.vss» - копия трафарета «Формы (управление).vss», но использующий другие библиотеки – один из них будет работать однозначно.</w:t>
       </w:r>
     </w:p>
     <w:p/>
@@ -3349,21 +3083,13 @@
         <w:t xml:space="preserve"> </w:t>
       </w:r>
       <w:r>
-        <w:t>и КЦКП(АЦПК</w:t>
-      </w:r>
-      <w:proofErr w:type="gramStart"/>
-      <w:r>
-        <w:t>)</w:t>
+        <w:t>и КЦКП(АЦПК)</w:t>
       </w:r>
       <w:r>
         <w:t xml:space="preserve"> </w:t>
       </w:r>
       <w:r>
-        <w:t>,</w:t>
-      </w:r>
-      <w:proofErr w:type="gramEnd"/>
-      <w:r>
-        <w:t xml:space="preserve"> соответствующие таблицы данных добавлена в базу данных.</w:t>
+        <w:t>, соответствующие таблицы данных добавлена в базу данных.</w:t>
       </w:r>
     </w:p>
     <w:p>
@@ -3477,15 +3203,7 @@
     </w:p>
     <w:p>
       <w:r>
-        <w:t xml:space="preserve">9. Фигуры трафарета «Управление </w:t>
-      </w:r>
-      <w:proofErr w:type="spellStart"/>
-      <w:r>
-        <w:t>СиС</w:t>
-      </w:r>
-      <w:proofErr w:type="spellEnd"/>
-      <w:r>
-        <w:t>» (РНБД, штаб и т.д.) теперь тоже перемещаются вперед при использовании функции «Исправить расположение».</w:t>
+        <w:t>9. Фигуры трафарета «Управление СиС» (РНБД, штаб и т.д.) теперь тоже перемещаются вперед при использовании функции «Исправить расположение».</w:t>
       </w:r>
     </w:p>
     <w:p>
@@ -3514,15 +3232,7 @@
     </w:p>
     <w:p>
       <w:r>
-        <w:t xml:space="preserve">13. Исправлено расположение подписей фигуры «ПГ» в </w:t>
-      </w:r>
-      <w:proofErr w:type="spellStart"/>
-      <w:r>
-        <w:t>ультрабольших</w:t>
-      </w:r>
-      <w:proofErr w:type="spellEnd"/>
-      <w:r>
-        <w:t xml:space="preserve"> масштабах.</w:t>
+        <w:t>13. Исправлено расположение подписей фигуры «ПГ» в ультрабольших масштабах.</w:t>
       </w:r>
     </w:p>
     <w:p>
@@ -3820,15 +3530,7 @@
     </w:p>
     <w:p>
       <w:r>
-        <w:t>40. Создана специальная функция для редактирования текущего времени схемы (</w:t>
-      </w:r>
-      <w:proofErr w:type="spellStart"/>
-      <w:r>
-        <w:t>трафрет</w:t>
-      </w:r>
-      <w:proofErr w:type="spellEnd"/>
-      <w:r>
-        <w:t xml:space="preserve"> «Специальные функции»).</w:t>
+        <w:t>40. Создана специальная функция для редактирования текущего времени схемы (трафрет «Специальные функции»).</w:t>
       </w:r>
     </w:p>
     <w:p>
@@ -3901,15 +3603,7 @@
       </w:r>
       <w:r>
         <w:tab/>
-        <w:t xml:space="preserve">сделан расчет возможного объема раствора ПО для </w:t>
-      </w:r>
-      <w:proofErr w:type="spellStart"/>
-      <w:r>
-        <w:t>соответсвующих</w:t>
-      </w:r>
-      <w:proofErr w:type="spellEnd"/>
-      <w:r>
-        <w:t xml:space="preserve"> пожарных автомобилей (АЦ, АПП, АА и т.д.).</w:t>
+        <w:t>сделан расчет возможного объема раствора ПО для соответсвующих пожарных автомобилей (АЦ, АПП, АА и т.д.).</w:t>
       </w:r>
     </w:p>
     <w:p>
@@ -3987,29 +3681,20 @@
       <w:r>
         <w:t xml:space="preserve">, позволяющая импортировать картографические данные из </w:t>
       </w:r>
-      <w:proofErr w:type="spellStart"/>
       <w:r>
         <w:t>Open</w:t>
       </w:r>
-      <w:proofErr w:type="spellEnd"/>
       <w:r>
         <w:t xml:space="preserve"> </w:t>
       </w:r>
-      <w:proofErr w:type="spellStart"/>
       <w:r>
         <w:t>Street</w:t>
       </w:r>
-      <w:proofErr w:type="spellEnd"/>
       <w:r>
         <w:t xml:space="preserve"> </w:t>
       </w:r>
-      <w:proofErr w:type="spellStart"/>
-      <w:r>
-        <w:t>Maps</w:t>
-      </w:r>
-      <w:proofErr w:type="spellEnd"/>
-      <w:r>
-        <w:t xml:space="preserve"> – бесплатного картографического сервиса основанного на вики-технологии (редактировать может каждый желающий).</w:t>
+      <w:r>
+        <w:t>Maps – бесплатного картографического сервиса основанного на вики-технологии (редактировать может каждый желающий).</w:t>
       </w:r>
     </w:p>
     <w:p>
@@ -4067,15 +3752,7 @@
     </w:p>
     <w:p>
       <w:r>
-        <w:t>- В трафарет "Формы (управление).</w:t>
-      </w:r>
-      <w:proofErr w:type="spellStart"/>
-      <w:r>
-        <w:t>vss</w:t>
-      </w:r>
-      <w:proofErr w:type="spellEnd"/>
-      <w:r>
-        <w:t>" добавлен менеджер всего оборудования, позволяющий отсле</w:t>
+        <w:t>- В трафарет "Формы (управление).vss" добавлен менеджер всего оборудования, позволяющий отсле</w:t>
       </w:r>
       <w:r>
         <w:t>живать время появления всех фигу</w:t>
@@ -4086,15 +3763,7 @@
     </w:p>
     <w:p>
       <w:r>
-        <w:t xml:space="preserve">- В дополнение к вышеозначенному менеджеру в трафарет "Специальные функции" добавлена </w:t>
-      </w:r>
-      <w:proofErr w:type="spellStart"/>
-      <w:r>
-        <w:t>спецфункция</w:t>
-      </w:r>
-      <w:proofErr w:type="spellEnd"/>
-      <w:r>
-        <w:t xml:space="preserve"> "Обновить фигуры". Применяется к уже созданным ранее схемам и добавляет в фигуры схемы дополнительные свойства, позволяющие корректно отображать подписи в окне менеджера</w:t>
+        <w:t>- В дополнение к вышеозначенному менеджеру в трафарет "Специальные функции" добавлена спецфункция "Обновить фигуры". Применяется к уже созданным ранее схемам и добавляет в фигуры схемы дополнительные свойства, позволяющие корректно отображать подписи в окне менеджера</w:t>
       </w:r>
     </w:p>
     <w:p>
@@ -4196,13 +3865,8 @@
         <w:t xml:space="preserve"> фигуры </w:t>
       </w:r>
       <w:r>
-        <w:t>«</w:t>
-      </w:r>
-      <w:proofErr w:type="spellStart"/>
-      <w:r>
-        <w:t>Электрощитовая</w:t>
-      </w:r>
-      <w:proofErr w:type="spellEnd"/>
+        <w:t>«Электрощитовая</w:t>
+      </w:r>
       <w:r>
         <w:t>» (разного внешнего вида)</w:t>
       </w:r>
@@ -4454,21 +4118,7 @@
         <w:rPr>
           <w:highlight w:val="green"/>
         </w:rPr>
-        <w:t xml:space="preserve">- фигура звена ГДЗС теперь обозначена кругом </w:t>
-      </w:r>
-      <w:proofErr w:type="spellStart"/>
-      <w:r>
-        <w:rPr>
-          <w:highlight w:val="green"/>
-        </w:rPr>
-        <w:t>по-умолчанию</w:t>
-      </w:r>
-      <w:proofErr w:type="spellEnd"/>
-      <w:r>
-        <w:rPr>
-          <w:highlight w:val="green"/>
-        </w:rPr>
-        <w:t>, но возможность изменить подпись сохранена</w:t>
+        <w:t>- фигура звена ГДЗС теперь обозначена кругом по-умолчанию, но возможность изменить подпись сохранена</w:t>
       </w:r>
     </w:p>
     <w:p>
@@ -4499,76 +4149,20 @@
         <w:rPr>
           <w:highlight w:val="green"/>
         </w:rPr>
-        <w:t xml:space="preserve">- исправлена ошибка чрезмерных размеров при копировании </w:t>
-      </w:r>
-      <w:proofErr w:type="spellStart"/>
-      <w:r>
-        <w:rPr>
-          <w:highlight w:val="green"/>
-        </w:rPr>
-        <w:t>нектороых</w:t>
-      </w:r>
-      <w:proofErr w:type="spellEnd"/>
-      <w:r>
-        <w:rPr>
-          <w:highlight w:val="green"/>
-        </w:rPr>
-        <w:t xml:space="preserve"> фигур (источники </w:t>
-      </w:r>
-      <w:proofErr w:type="spellStart"/>
-      <w:r>
-        <w:rPr>
-          <w:highlight w:val="green"/>
-        </w:rPr>
-        <w:t>наружнего</w:t>
-      </w:r>
-      <w:proofErr w:type="spellEnd"/>
-      <w:r>
-        <w:rPr>
-          <w:highlight w:val="green"/>
-        </w:rPr>
-        <w:t xml:space="preserve"> противопожарного водоснабжения, фигуры </w:t>
-      </w:r>
-      <w:proofErr w:type="spellStart"/>
-      <w:r>
-        <w:rPr>
-          <w:highlight w:val="green"/>
-        </w:rPr>
-        <w:t>выстоной</w:t>
-      </w:r>
-      <w:proofErr w:type="spellEnd"/>
-      <w:r>
-        <w:rPr>
-          <w:highlight w:val="green"/>
-        </w:rPr>
-        <w:t xml:space="preserve"> техники, пожарные стволы);</w:t>
-      </w:r>
-    </w:p>
-    <w:p>
-      <w:pPr>
-        <w:rPr>
-          <w:highlight w:val="green"/>
-        </w:rPr>
-      </w:pPr>
-      <w:r>
-        <w:rPr>
-          <w:highlight w:val="green"/>
-        </w:rPr>
-        <w:t xml:space="preserve">- исправлена подпись автомобиля </w:t>
-      </w:r>
-      <w:proofErr w:type="spellStart"/>
-      <w:r>
-        <w:rPr>
-          <w:highlight w:val="green"/>
-        </w:rPr>
-        <w:t>газодымозащитной</w:t>
-      </w:r>
-      <w:proofErr w:type="spellEnd"/>
-      <w:r>
-        <w:rPr>
-          <w:highlight w:val="green"/>
-        </w:rPr>
-        <w:t xml:space="preserve"> службы, в соответствии с БУПО-2017.</w:t>
+        <w:t>- исправлена ошибка чрезмерных размеров при копировании нектороых фигур (источники наружнего противопожарного водоснабжения, фигуры выстоной техники, пожарные стволы);</w:t>
+      </w:r>
+    </w:p>
+    <w:p>
+      <w:pPr>
+        <w:rPr>
+          <w:highlight w:val="green"/>
+        </w:rPr>
+      </w:pPr>
+      <w:r>
+        <w:rPr>
+          <w:highlight w:val="green"/>
+        </w:rPr>
+        <w:t>- исправлена подпись автомобиля газодымозащитной службы, в соответствии с БУПО-2017.</w:t>
       </w:r>
     </w:p>
     <w:p/>
@@ -4585,15 +4179,7 @@
     </w:p>
     <w:p>
       <w:r>
-        <w:t xml:space="preserve">- Добавить </w:t>
-      </w:r>
-      <w:proofErr w:type="spellStart"/>
-      <w:r>
-        <w:t>автоувеличение</w:t>
-      </w:r>
-      <w:proofErr w:type="spellEnd"/>
-      <w:r>
-        <w:t xml:space="preserve"> номера ПК</w:t>
+        <w:t>- Добавить автоувеличение номера ПК</w:t>
       </w:r>
     </w:p>
     <w:p>
@@ -4792,15 +4378,7 @@
     </w:p>
     <w:p>
       <w:r>
-        <w:t xml:space="preserve">- реализована новая возможность компьютерного моделирования площади пожара с использованием существующей тактической методики построения (переходы к прямоугольной форме, учет поданных стволов и </w:t>
-      </w:r>
-      <w:proofErr w:type="spellStart"/>
-      <w:r>
-        <w:t>т.д</w:t>
-      </w:r>
-      <w:proofErr w:type="spellEnd"/>
-      <w:r>
-        <w:t>);</w:t>
+        <w:t>- реализована новая возможность компьютерного моделирования площади пожара с использованием существующей тактической методики построения (переходы к прямоугольной форме, учет поданных стволов и т.д);</w:t>
       </w:r>
     </w:p>
     <w:p>
@@ -4915,13 +4493,8 @@
         <w:t xml:space="preserve">-- </w:t>
       </w:r>
       <w:r>
-        <w:t xml:space="preserve">Имеется </w:t>
-      </w:r>
-      <w:proofErr w:type="spellStart"/>
-      <w:r>
-        <w:t>автолестниц</w:t>
-      </w:r>
-      <w:proofErr w:type="spellEnd"/>
+        <w:t>Имеется автолестниц</w:t>
+      </w:r>
     </w:p>
     <w:p>
       <w:r>
@@ -5002,21 +4575,7 @@
         <w:rPr>
           <w:highlight w:val="green"/>
         </w:rPr>
-        <w:t>- исправлена ошибка не обращения рукавных линий при присоединении к фигурам «</w:t>
-      </w:r>
-      <w:proofErr w:type="spellStart"/>
-      <w:r>
-        <w:rPr>
-          <w:highlight w:val="green"/>
-        </w:rPr>
-        <w:t>Пеноподъемник</w:t>
-      </w:r>
-      <w:proofErr w:type="spellEnd"/>
-      <w:r>
-        <w:rPr>
-          <w:highlight w:val="green"/>
-        </w:rPr>
-        <w:t>» и «Гребенка»</w:t>
+        <w:t>- исправлена ошибка не обращения рукавных линий при присоединении к фигурам «Пеноподъемник» и «Гребенка»</w:t>
       </w:r>
     </w:p>
     <w:p>
@@ -5385,7 +4944,6 @@
         </w:rPr>
         <w:t xml:space="preserve">- Исправить даты в фигурах – поставить </w:t>
       </w:r>
-      <w:proofErr w:type="spellStart"/>
       <w:r>
         <w:rPr>
           <w:highlight w:val="green"/>
@@ -5393,7 +4951,6 @@
         </w:rPr>
         <w:t>LangID</w:t>
       </w:r>
-      <w:proofErr w:type="spellEnd"/>
       <w:r>
         <w:rPr>
           <w:highlight w:val="green"/>
@@ -5406,21 +4963,7 @@
         <w:rPr>
           <w:highlight w:val="green"/>
         </w:rPr>
-        <w:t xml:space="preserve">- В качестве модели автоцистерны </w:t>
-      </w:r>
-      <w:proofErr w:type="spellStart"/>
-      <w:r>
-        <w:rPr>
-          <w:highlight w:val="green"/>
-        </w:rPr>
-        <w:t>по-умолчанию</w:t>
-      </w:r>
-      <w:proofErr w:type="spellEnd"/>
-      <w:r>
-        <w:rPr>
-          <w:highlight w:val="green"/>
-        </w:rPr>
-        <w:t xml:space="preserve"> выбрана условная АЦ-40 среднего класса, за основу которой взята одна из самых распространенных моделей АЦ - АЦ-3,2-40/4(43253)001-МС</w:t>
+        <w:t>- В качестве модели автоцистерны по-умолчанию выбрана условная АЦ-40 среднего класса, за основу которой взята одна из самых распространенных моделей АЦ - АЦ-3,2-40/4(43253)001-МС</w:t>
       </w:r>
       <w:r>
         <w:rPr>
@@ -5646,43 +5189,15 @@
         <w:rPr>
           <w:highlight w:val="cyan"/>
         </w:rPr>
-        <w:t xml:space="preserve">- Сделать </w:t>
-      </w:r>
-      <w:proofErr w:type="spellStart"/>
+        <w:t>- Сделать спецфункцию корректного изменения масштабов поэтажных планов;</w:t>
+      </w:r>
+    </w:p>
+    <w:p>
       <w:r>
         <w:rPr>
           <w:highlight w:val="cyan"/>
         </w:rPr>
-        <w:t>спецфункцию</w:t>
-      </w:r>
-      <w:proofErr w:type="spellEnd"/>
-      <w:r>
-        <w:rPr>
-          <w:highlight w:val="cyan"/>
-        </w:rPr>
-        <w:t xml:space="preserve"> корректного изменения масштабов поэтажных планов;</w:t>
-      </w:r>
-    </w:p>
-    <w:p>
-      <w:r>
-        <w:rPr>
-          <w:highlight w:val="cyan"/>
-        </w:rPr>
-        <w:t xml:space="preserve">- Сделать </w:t>
-      </w:r>
-      <w:proofErr w:type="spellStart"/>
-      <w:r>
-        <w:rPr>
-          <w:highlight w:val="cyan"/>
-        </w:rPr>
-        <w:t>спецфункцию</w:t>
-      </w:r>
-      <w:proofErr w:type="spellEnd"/>
-      <w:r>
-        <w:rPr>
-          <w:highlight w:val="cyan"/>
-        </w:rPr>
-        <w:t xml:space="preserve"> копирования страниц (создание новой отсечки);</w:t>
+        <w:t>- Сделать спецфункцию копирования страниц (создание новой отсечки);</w:t>
       </w:r>
     </w:p>
     <w:p>
@@ -5782,8 +5297,8 @@
 </file>
 
 <file path=word/numbering.xml><?xml version="1.0" encoding="utf-8"?>
-<w:numbering xmlns:wpc="http://schemas.microsoft.com/office/word/2010/wordprocessingCanvas" xmlns:mc="http://schemas.openxmlformats.org/markup-compatibility/2006" xmlns:o="urn:schemas-microsoft-com:office:office" xmlns:r="http://schemas.openxmlformats.org/officeDocument/2006/relationships" xmlns:m="http://schemas.openxmlformats.org/officeDocument/2006/math" xmlns:v="urn:schemas-microsoft-com:vml" xmlns:wp14="http://schemas.microsoft.com/office/word/2010/wordprocessingDrawing" xmlns:wp="http://schemas.openxmlformats.org/drawingml/2006/wordprocessingDrawing" xmlns:w10="urn:schemas-microsoft-com:office:word" xmlns:w="http://schemas.openxmlformats.org/wordprocessingml/2006/main" xmlns:w14="http://schemas.microsoft.com/office/word/2010/wordml" xmlns:w15="http://schemas.microsoft.com/office/word/2012/wordml" xmlns:wpg="http://schemas.microsoft.com/office/word/2010/wordprocessingGroup" xmlns:wpi="http://schemas.microsoft.com/office/word/2010/wordprocessingInk" xmlns:wne="http://schemas.microsoft.com/office/word/2006/wordml" xmlns:wps="http://schemas.microsoft.com/office/word/2010/wordprocessingShape" mc:Ignorable="w14 w15 wp14">
-  <w:abstractNum w:abstractNumId="0">
+<w:numbering xmlns:wpc="http://schemas.microsoft.com/office/word/2010/wordprocessingCanvas" xmlns:cx="http://schemas.microsoft.com/office/drawing/2014/chartex" xmlns:cx1="http://schemas.microsoft.com/office/drawing/2015/9/8/chartex" xmlns:cx2="http://schemas.microsoft.com/office/drawing/2015/10/21/chartex" xmlns:cx3="http://schemas.microsoft.com/office/drawing/2016/5/9/chartex" xmlns:cx4="http://schemas.microsoft.com/office/drawing/2016/5/10/chartex" xmlns:cx5="http://schemas.microsoft.com/office/drawing/2016/5/11/chartex" xmlns:cx6="http://schemas.microsoft.com/office/drawing/2016/5/12/chartex" xmlns:cx7="http://schemas.microsoft.com/office/drawing/2016/5/13/chartex" xmlns:cx8="http://schemas.microsoft.com/office/drawing/2016/5/14/chartex" xmlns:mc="http://schemas.openxmlformats.org/markup-compatibility/2006" xmlns:aink="http://schemas.microsoft.com/office/drawing/2016/ink" xmlns:am3d="http://schemas.microsoft.com/office/drawing/2017/model3d" xmlns:o="urn:schemas-microsoft-com:office:office" xmlns:r="http://schemas.openxmlformats.org/officeDocument/2006/relationships" xmlns:m="http://schemas.openxmlformats.org/officeDocument/2006/math" xmlns:v="urn:schemas-microsoft-com:vml" xmlns:wp14="http://schemas.microsoft.com/office/word/2010/wordprocessingDrawing" xmlns:wp="http://schemas.openxmlformats.org/drawingml/2006/wordprocessingDrawing" xmlns:w10="urn:schemas-microsoft-com:office:word" xmlns:w="http://schemas.openxmlformats.org/wordprocessingml/2006/main" xmlns:w14="http://schemas.microsoft.com/office/word/2010/wordml" xmlns:w15="http://schemas.microsoft.com/office/word/2012/wordml" xmlns:w16cid="http://schemas.microsoft.com/office/word/2016/wordml/cid" xmlns:w16se="http://schemas.microsoft.com/office/word/2015/wordml/symex" xmlns:wpg="http://schemas.microsoft.com/office/word/2010/wordprocessingGroup" xmlns:wpi="http://schemas.microsoft.com/office/word/2010/wordprocessingInk" xmlns:wne="http://schemas.microsoft.com/office/word/2006/wordml" xmlns:wps="http://schemas.microsoft.com/office/word/2010/wordprocessingShape" mc:Ignorable="w14 w15 w16se w16cid wp14">
+  <w:abstractNum w:abstractNumId="0" w15:restartNumberingAfterBreak="0">
     <w:nsid w:val="0EAC0AF0"/>
     <w:multiLevelType w:val="hybridMultilevel"/>
     <w:tmpl w:val="843EBEFE"/>
@@ -5896,7 +5411,7 @@
       </w:rPr>
     </w:lvl>
   </w:abstractNum>
-  <w:abstractNum w:abstractNumId="1">
+  <w:abstractNum w:abstractNumId="1" w15:restartNumberingAfterBreak="0">
     <w:nsid w:val="52374FA4"/>
     <w:multiLevelType w:val="hybridMultilevel"/>
     <w:tmpl w:val="45401AE6"/>
@@ -5995,7 +5510,7 @@
 </file>
 
 <file path=word/styles.xml><?xml version="1.0" encoding="utf-8"?>
-<w:styles xmlns:mc="http://schemas.openxmlformats.org/markup-compatibility/2006" xmlns:r="http://schemas.openxmlformats.org/officeDocument/2006/relationships" xmlns:w="http://schemas.openxmlformats.org/wordprocessingml/2006/main" xmlns:w14="http://schemas.microsoft.com/office/word/2010/wordml" xmlns:w15="http://schemas.microsoft.com/office/word/2012/wordml" mc:Ignorable="w14 w15">
+<w:styles xmlns:mc="http://schemas.openxmlformats.org/markup-compatibility/2006" xmlns:r="http://schemas.openxmlformats.org/officeDocument/2006/relationships" xmlns:w="http://schemas.openxmlformats.org/wordprocessingml/2006/main" xmlns:w14="http://schemas.microsoft.com/office/word/2010/wordml" xmlns:w15="http://schemas.microsoft.com/office/word/2012/wordml" xmlns:w16cid="http://schemas.microsoft.com/office/word/2016/wordml/cid" xmlns:w16se="http://schemas.microsoft.com/office/word/2015/wordml/symex" mc:Ignorable="w14 w15 w16se w16cid">
   <w:docDefaults>
     <w:rPrDefault>
       <w:rPr>
@@ -6012,7 +5527,7 @@
       </w:pPr>
     </w:pPrDefault>
   </w:docDefaults>
-  <w:latentStyles w:defLockedState="0" w:defUIPriority="99" w:defSemiHidden="0" w:defUnhideWhenUsed="0" w:defQFormat="0" w:count="371">
+  <w:latentStyles w:defLockedState="0" w:defUIPriority="99" w:defSemiHidden="0" w:defUnhideWhenUsed="0" w:defQFormat="0" w:count="376">
     <w:lsdException w:name="Normal" w:uiPriority="0" w:qFormat="1"/>
     <w:lsdException w:name="heading 1" w:uiPriority="9" w:qFormat="1"/>
     <w:lsdException w:name="heading 2" w:semiHidden="1" w:uiPriority="9" w:unhideWhenUsed="1" w:qFormat="1"/>
@@ -6118,7 +5633,6 @@
     <w:lsdException w:name="HTML Sample" w:semiHidden="1" w:unhideWhenUsed="1"/>
     <w:lsdException w:name="HTML Typewriter" w:semiHidden="1" w:unhideWhenUsed="1"/>
     <w:lsdException w:name="HTML Variable" w:semiHidden="1" w:unhideWhenUsed="1"/>
-    <w:lsdException w:name="Normal Table" w:semiHidden="1" w:unhideWhenUsed="1"/>
     <w:lsdException w:name="annotation subject" w:semiHidden="1" w:unhideWhenUsed="1"/>
     <w:lsdException w:name="No List" w:semiHidden="1" w:unhideWhenUsed="1"/>
     <w:lsdException w:name="Outline List 1" w:semiHidden="1" w:unhideWhenUsed="1"/>
@@ -6161,11 +5675,8 @@
     <w:lsdException w:name="Table Contemporary" w:semiHidden="1" w:unhideWhenUsed="1"/>
     <w:lsdException w:name="Table Elegant" w:semiHidden="1" w:unhideWhenUsed="1"/>
     <w:lsdException w:name="Table Professional" w:semiHidden="1" w:unhideWhenUsed="1"/>
-    <w:lsdException w:name="Table Subtle 1" w:semiHidden="1" w:unhideWhenUsed="1"/>
     <w:lsdException w:name="Table Subtle 2" w:semiHidden="1" w:unhideWhenUsed="1"/>
     <w:lsdException w:name="Table Web 1" w:semiHidden="1" w:unhideWhenUsed="1"/>
-    <w:lsdException w:name="Table Web 2" w:semiHidden="1" w:unhideWhenUsed="1"/>
-    <w:lsdException w:name="Table Web 3" w:semiHidden="1" w:unhideWhenUsed="1"/>
     <w:lsdException w:name="Balloon Text" w:semiHidden="1" w:unhideWhenUsed="1"/>
     <w:lsdException w:name="Table Grid" w:uiPriority="59"/>
     <w:lsdException w:name="Table Theme" w:semiHidden="1" w:unhideWhenUsed="1"/>
@@ -6384,6 +5895,11 @@
     <w:lsdException w:name="List Table 5 Dark Accent 6" w:uiPriority="50"/>
     <w:lsdException w:name="List Table 6 Colorful Accent 6" w:uiPriority="51"/>
     <w:lsdException w:name="List Table 7 Colorful Accent 6" w:uiPriority="52"/>
+    <w:lsdException w:name="Mention" w:semiHidden="1" w:unhideWhenUsed="1"/>
+    <w:lsdException w:name="Smart Hyperlink" w:semiHidden="1" w:unhideWhenUsed="1"/>
+    <w:lsdException w:name="Hashtag" w:semiHidden="1" w:unhideWhenUsed="1"/>
+    <w:lsdException w:name="Unresolved Mention" w:semiHidden="1" w:unhideWhenUsed="1"/>
+    <w:lsdException w:name="Smart Link" w:semiHidden="1" w:unhideWhenUsed="1"/>
   </w:latentStyles>
   <w:style w:type="paragraph" w:default="1" w:styleId="a">
     <w:name w:val="Normal"/>

</xml_diff>